<commit_message>
Login volta a funcionar sem api
</commit_message>
<xml_diff>
--- a/LEIA-ME.docx
+++ b/LEIA-ME.docx
@@ -384,61 +384,51 @@
           <w:lang w:val="en-US"/>
         </w:rPr>
         <w:br/>
+      </w:r>
+      <w:r>
+        <w:rPr>
+          <w:rStyle w:val="nfaseSutil"/>
+        </w:rPr>
         <w:t>#</w:t>
       </w:r>
       <w:r>
         <w:rPr>
           <w:rStyle w:val="nfaseSutil"/>
-          <w:lang w:val="en-US"/>
         </w:rPr>
         <w:tab/>
-        <w:t>:</w:t>
       </w:r>
       <w:proofErr w:type="gramStart"/>
       <w:r>
         <w:rPr>
           <w:rStyle w:val="nfaseSutil"/>
-          <w:lang w:val="en-US"/>
-        </w:rPr>
-        <w:t>:1</w:t>
+        </w:rPr>
+        <w:t>::</w:t>
       </w:r>
       <w:proofErr w:type="gramEnd"/>
       <w:r>
         <w:rPr>
           <w:rStyle w:val="nfaseSutil"/>
-          <w:lang w:val="en-US"/>
-        </w:rPr>
-        <w:t xml:space="preserve">             localhost</w:t>
-      </w:r>
-      <w:r>
-        <w:rPr>
-          <w:rStyle w:val="nfaseSutil"/>
-          <w:lang w:val="en-US"/>
-        </w:rPr>
-        <w:br/>
-      </w:r>
-      <w:r>
-        <w:rPr>
-          <w:rStyle w:val="nfaseSutil"/>
-          <w:b/>
-          <w:lang w:val="en-US"/>
-        </w:rPr>
-        <w:tab/>
-        <w:t>127.0.0.1       localhost</w:t>
-      </w:r>
-      <w:r>
-        <w:rPr>
-          <w:rStyle w:val="nfaseSutil"/>
-          <w:b/>
-          <w:lang w:val="en-US"/>
-        </w:rPr>
-        <w:br/>
-      </w:r>
-      <w:r>
-        <w:rPr>
-          <w:rStyle w:val="nfaseSutil"/>
-          <w:b/>
-          <w:lang w:val="en-US"/>
+        </w:rPr>
+        <w:t xml:space="preserve">1             </w:t>
+      </w:r>
+      <w:proofErr w:type="spellStart"/>
+      <w:r>
+        <w:rPr>
+          <w:rStyle w:val="nfaseSutil"/>
+        </w:rPr>
+        <w:t>localhost</w:t>
+      </w:r>
+      <w:proofErr w:type="spellEnd"/>
+      <w:r>
+        <w:rPr>
+          <w:rStyle w:val="nfaseSutil"/>
+        </w:rPr>
+        <w:br/>
+      </w:r>
+      <w:r>
+        <w:rPr>
+          <w:rStyle w:val="nfaseSutil"/>
+          <w:b/>
         </w:rPr>
         <w:tab/>
         <w:t xml:space="preserve">127.0.0.1       </w:t>
@@ -448,24 +438,21 @@
         <w:rPr>
           <w:rStyle w:val="nfaseSutil"/>
           <w:b/>
-          <w:lang w:val="en-US"/>
-        </w:rPr>
-        <w:t>back.test</w:t>
-      </w:r>
-      <w:proofErr w:type="spellEnd"/>
-      <w:r>
-        <w:rPr>
-          <w:rStyle w:val="nfaseSutil"/>
-          <w:b/>
-          <w:lang w:val="en-US"/>
-        </w:rPr>
-        <w:br/>
-      </w:r>
-      <w:r>
-        <w:rPr>
-          <w:rStyle w:val="nfaseSutil"/>
-          <w:b/>
-          <w:lang w:val="en-US"/>
+        </w:rPr>
+        <w:t>localhost</w:t>
+      </w:r>
+      <w:proofErr w:type="spellEnd"/>
+      <w:r>
+        <w:rPr>
+          <w:rStyle w:val="nfaseSutil"/>
+          <w:b/>
+        </w:rPr>
+        <w:br/>
+      </w:r>
+      <w:r>
+        <w:rPr>
+          <w:rStyle w:val="nfaseSutil"/>
+          <w:b/>
         </w:rPr>
         <w:tab/>
         <w:t xml:space="preserve">127.0.0.1       </w:t>
@@ -475,7 +462,30 @@
         <w:rPr>
           <w:rStyle w:val="nfaseSutil"/>
           <w:b/>
-          <w:lang w:val="en-US"/>
+        </w:rPr>
+        <w:t>back.test</w:t>
+      </w:r>
+      <w:proofErr w:type="spellEnd"/>
+      <w:r>
+        <w:rPr>
+          <w:rStyle w:val="nfaseSutil"/>
+          <w:b/>
+        </w:rPr>
+        <w:br/>
+      </w:r>
+      <w:r>
+        <w:rPr>
+          <w:rStyle w:val="nfaseSutil"/>
+          <w:b/>
+        </w:rPr>
+        <w:tab/>
+        <w:t xml:space="preserve">127.0.0.1       </w:t>
+      </w:r>
+      <w:proofErr w:type="spellStart"/>
+      <w:r>
+        <w:rPr>
+          <w:rStyle w:val="nfaseSutil"/>
+          <w:b/>
         </w:rPr>
         <w:t>front.test</w:t>
       </w:r>
@@ -484,15 +494,13 @@
         <w:rPr>
           <w:rStyle w:val="nfaseSutil"/>
           <w:b/>
-          <w:lang w:val="en-US"/>
-        </w:rPr>
-        <w:br/>
-      </w:r>
-      <w:r>
-        <w:rPr>
-          <w:rStyle w:val="nfaseSutil"/>
-          <w:b/>
-          <w:lang w:val="en-US"/>
+        </w:rPr>
+        <w:br/>
+      </w:r>
+      <w:r>
+        <w:rPr>
+          <w:rStyle w:val="nfaseSutil"/>
+          <w:b/>
         </w:rPr>
         <w:tab/>
       </w:r>
@@ -697,8 +705,6 @@
         </w:rPr>
         <w:t>&gt;</w:t>
       </w:r>
-      <w:bookmarkStart w:id="0" w:name="_GoBack"/>
-      <w:bookmarkEnd w:id="0"/>
     </w:p>
     <w:p>
       <w:pPr>
@@ -1062,25 +1068,7 @@
           <w:b/>
           <w:lang w:val="en-US"/>
         </w:rPr>
-        <w:t>F</w:t>
-      </w:r>
-      <w:proofErr w:type="gramStart"/>
-      <w:r>
-        <w:rPr>
-          <w:rStyle w:val="nfaseSutil"/>
-          <w:b/>
-          <w:lang w:val="en-US"/>
-        </w:rPr>
-        <w:t>:/</w:t>
-      </w:r>
-      <w:proofErr w:type="gramEnd"/>
-      <w:r>
-        <w:rPr>
-          <w:rStyle w:val="nfaseSutil"/>
-          <w:b/>
-          <w:lang w:val="en-US"/>
-        </w:rPr>
-        <w:t>Repositories/caderno/</w:t>
+        <w:t>F:/Repositories/caderno/</w:t>
       </w:r>
       <w:r>
         <w:rPr>
@@ -1423,7 +1411,7 @@
         <w:rPr>
           <w:b/>
         </w:rPr>
-        <w:t>–</w:t>
+        <w:t>--</w:t>
       </w:r>
       <w:proofErr w:type="spellStart"/>
       <w:r>
@@ -1541,6 +1529,8 @@
           <w:i/>
         </w:rPr>
       </w:pPr>
+      <w:bookmarkStart w:id="0" w:name="_GoBack"/>
+      <w:bookmarkEnd w:id="0"/>
     </w:p>
     <w:sectPr>
       <w:pgSz w:w="11906" w:h="16838"/>

</xml_diff>

<commit_message>
Arruma links em LEIA-ME.docx
</commit_message>
<xml_diff>
--- a/LEIA-ME.docx
+++ b/LEIA-ME.docx
@@ -1,6 +1,6 @@
 
 <file path=word/document.xml><?xml version="1.0" encoding="utf-8"?>
-<w:document xmlns:wpc="http://schemas.microsoft.com/office/word/2010/wordprocessingCanvas" xmlns:mc="http://schemas.openxmlformats.org/markup-compatibility/2006" xmlns:o="urn:schemas-microsoft-com:office:office" xmlns:r="http://schemas.openxmlformats.org/officeDocument/2006/relationships" xmlns:m="http://schemas.openxmlformats.org/officeDocument/2006/math" xmlns:v="urn:schemas-microsoft-com:vml" xmlns:wp14="http://schemas.microsoft.com/office/word/2010/wordprocessingDrawing" xmlns:wp="http://schemas.openxmlformats.org/drawingml/2006/wordprocessingDrawing" xmlns:w10="urn:schemas-microsoft-com:office:word" xmlns:w="http://schemas.openxmlformats.org/wordprocessingml/2006/main" xmlns:w14="http://schemas.microsoft.com/office/word/2010/wordml" xmlns:wpg="http://schemas.microsoft.com/office/word/2010/wordprocessingGroup" xmlns:wpi="http://schemas.microsoft.com/office/word/2010/wordprocessingInk" xmlns:wne="http://schemas.microsoft.com/office/word/2006/wordml" xmlns:wps="http://schemas.microsoft.com/office/word/2010/wordprocessingShape" mc:Ignorable="w14 wp14">
+<w:document xmlns:ve="http://schemas.openxmlformats.org/markup-compatibility/2006" xmlns:o="urn:schemas-microsoft-com:office:office" xmlns:r="http://schemas.openxmlformats.org/officeDocument/2006/relationships" xmlns:m="http://schemas.openxmlformats.org/officeDocument/2006/math" xmlns:v="urn:schemas-microsoft-com:vml" xmlns:wp="http://schemas.openxmlformats.org/drawingml/2006/wordprocessingDrawing" xmlns:w10="urn:schemas-microsoft-com:office:word" xmlns:w="http://schemas.openxmlformats.org/wordprocessingml/2006/main" xmlns:wne="http://schemas.microsoft.com/office/word/2006/wordml">
   <w:body>
     <w:p>
       <w:pPr>
@@ -12,23 +12,7 @@
     </w:p>
     <w:p>
       <w:r>
-        <w:t xml:space="preserve">Para subir o </w:t>
-      </w:r>
-      <w:proofErr w:type="spellStart"/>
-      <w:r>
-        <w:t>back</w:t>
-      </w:r>
-      <w:proofErr w:type="spellEnd"/>
-      <w:r>
-        <w:t xml:space="preserve"> e manter o endereço “fixo”,</w:t>
-      </w:r>
-      <w:proofErr w:type="gramStart"/>
-      <w:r>
-        <w:t xml:space="preserve">  </w:t>
-      </w:r>
-      <w:proofErr w:type="gramEnd"/>
-      <w:r>
-        <w:t xml:space="preserve">deve-se </w:t>
+        <w:t xml:space="preserve">Para subir o back e manter o endereço “fixo”,deve-se </w:t>
       </w:r>
       <w:r>
         <w:t>seguir as seguintes instruções:</w:t>
@@ -37,35 +21,13 @@
         <w:br/>
       </w:r>
       <w:r>
-        <w:t xml:space="preserve">Abrir o </w:t>
-      </w:r>
-      <w:proofErr w:type="spellStart"/>
-      <w:r>
-        <w:t>notepad</w:t>
-      </w:r>
-      <w:proofErr w:type="spellEnd"/>
-      <w:r>
-        <w:t xml:space="preserve"> COMO ADMINISTRADOR. Em seguida, abrir o arquivo </w:t>
-      </w:r>
-      <w:r>
-        <w:rPr>
-          <w:b/>
-        </w:rPr>
-        <w:t>C:\</w:t>
-      </w:r>
-      <w:proofErr w:type="gramStart"/>
-      <w:r>
-        <w:rPr>
-          <w:b/>
-        </w:rPr>
-        <w:t>windows</w:t>
-      </w:r>
-      <w:proofErr w:type="gramEnd"/>
-      <w:r>
-        <w:rPr>
-          <w:b/>
-        </w:rPr>
-        <w:t>\system32\drivers\etc\hosts</w:t>
+        <w:t xml:space="preserve">Abrir o notepad COMO ADMINISTRADOR. Em seguida, abrir o arquivo </w:t>
+      </w:r>
+      <w:r>
+        <w:rPr>
+          <w:b/>
+        </w:rPr>
+        <w:t>C:\windows\system32\drivers\etc\hosts</w:t>
       </w:r>
       <w:r>
         <w:t xml:space="preserve"> deixa-lo assim:</w:t>
@@ -84,17 +46,8 @@
           <w:rStyle w:val="nfaseSutil"/>
           <w:lang w:val="en-US"/>
         </w:rPr>
-        <w:t># Copyright (c) 1993-2009 Microsoft Corp</w:t>
-      </w:r>
-      <w:proofErr w:type="gramStart"/>
-      <w:r>
-        <w:rPr>
-          <w:rStyle w:val="nfaseSutil"/>
-          <w:lang w:val="en-US"/>
-        </w:rPr>
-        <w:t>.</w:t>
-      </w:r>
-      <w:proofErr w:type="gramEnd"/>
+        <w:t># Copyright (c) 1993-2009 Microsoft Corp.</w:t>
+      </w:r>
       <w:r>
         <w:rPr>
           <w:rStyle w:val="nfaseSutil"/>
@@ -128,23 +81,7 @@
           <w:rStyle w:val="nfaseSutil"/>
           <w:lang w:val="en-US"/>
         </w:rPr>
-        <w:t xml:space="preserve"># </w:t>
-      </w:r>
-      <w:proofErr w:type="gramStart"/>
-      <w:r>
-        <w:rPr>
-          <w:rStyle w:val="nfaseSutil"/>
-          <w:lang w:val="en-US"/>
-        </w:rPr>
-        <w:t>This</w:t>
-      </w:r>
-      <w:proofErr w:type="gramEnd"/>
-      <w:r>
-        <w:rPr>
-          <w:rStyle w:val="nfaseSutil"/>
-          <w:lang w:val="en-US"/>
-        </w:rPr>
-        <w:t xml:space="preserve"> file contains the mappings of I</w:t>
+        <w:t># This file contains the mappings of I</w:t>
       </w:r>
       <w:r>
         <w:rPr>
@@ -207,23 +144,7 @@
           <w:rStyle w:val="nfaseSutil"/>
           <w:lang w:val="en-US"/>
         </w:rPr>
-        <w:t xml:space="preserve"># The IP </w:t>
-      </w:r>
-      <w:proofErr w:type="gramStart"/>
-      <w:r>
-        <w:rPr>
-          <w:rStyle w:val="nfaseSutil"/>
-          <w:lang w:val="en-US"/>
-        </w:rPr>
-        <w:t>address</w:t>
-      </w:r>
-      <w:proofErr w:type="gramEnd"/>
-      <w:r>
-        <w:rPr>
-          <w:rStyle w:val="nfaseSutil"/>
-          <w:lang w:val="en-US"/>
-        </w:rPr>
-        <w:t xml:space="preserve"> and the host name shou</w:t>
+        <w:t># The IP address and the host name shou</w:t>
       </w:r>
       <w:r>
         <w:rPr>
@@ -252,23 +173,7 @@
           <w:rStyle w:val="nfaseSutil"/>
           <w:lang w:val="en-US"/>
         </w:rPr>
-        <w:t xml:space="preserve"># </w:t>
-      </w:r>
-      <w:proofErr w:type="gramStart"/>
-      <w:r>
-        <w:rPr>
-          <w:rStyle w:val="nfaseSutil"/>
-          <w:lang w:val="en-US"/>
-        </w:rPr>
-        <w:t>Additionally</w:t>
-      </w:r>
-      <w:proofErr w:type="gramEnd"/>
-      <w:r>
-        <w:rPr>
-          <w:rStyle w:val="nfaseSutil"/>
-          <w:lang w:val="en-US"/>
-        </w:rPr>
-        <w:t>, comments (such as these</w:t>
+        <w:t># Additionally, comments (such as these</w:t>
       </w:r>
       <w:r>
         <w:rPr>
@@ -304,17 +209,8 @@
           <w:lang w:val="en-US"/>
         </w:rPr>
         <w:br/>
-        <w:t># For example</w:t>
-      </w:r>
-      <w:proofErr w:type="gramStart"/>
-      <w:r>
-        <w:rPr>
-          <w:rStyle w:val="nfaseSutil"/>
-          <w:lang w:val="en-US"/>
-        </w:rPr>
-        <w:t>:</w:t>
-      </w:r>
-      <w:proofErr w:type="gramEnd"/>
+        <w:t># For example:</w:t>
+      </w:r>
       <w:r>
         <w:rPr>
           <w:rStyle w:val="nfaseSutil"/>
@@ -396,29 +292,8 @@
           <w:rStyle w:val="nfaseSutil"/>
         </w:rPr>
         <w:tab/>
-      </w:r>
-      <w:proofErr w:type="gramStart"/>
-      <w:r>
-        <w:rPr>
-          <w:rStyle w:val="nfaseSutil"/>
-        </w:rPr>
-        <w:t>::</w:t>
-      </w:r>
-      <w:proofErr w:type="gramEnd"/>
-      <w:r>
-        <w:rPr>
-          <w:rStyle w:val="nfaseSutil"/>
-        </w:rPr>
-        <w:t xml:space="preserve">1             </w:t>
-      </w:r>
-      <w:proofErr w:type="spellStart"/>
-      <w:r>
-        <w:rPr>
-          <w:rStyle w:val="nfaseSutil"/>
-        </w:rPr>
-        <w:t>localhost</w:t>
-      </w:r>
-      <w:proofErr w:type="spellEnd"/>
+        <w:t>::1             localhost</w:t>
+      </w:r>
       <w:r>
         <w:rPr>
           <w:rStyle w:val="nfaseSutil"/>
@@ -431,17 +306,8 @@
           <w:b/>
         </w:rPr>
         <w:tab/>
-        <w:t xml:space="preserve">127.0.0.1       </w:t>
-      </w:r>
-      <w:proofErr w:type="spellStart"/>
-      <w:r>
-        <w:rPr>
-          <w:rStyle w:val="nfaseSutil"/>
-          <w:b/>
-        </w:rPr>
-        <w:t>localhost</w:t>
-      </w:r>
-      <w:proofErr w:type="spellEnd"/>
+        <w:t>127.0.0.1       localhost</w:t>
+      </w:r>
       <w:r>
         <w:rPr>
           <w:rStyle w:val="nfaseSutil"/>
@@ -455,17 +321,8 @@
           <w:b/>
         </w:rPr>
         <w:tab/>
-        <w:t xml:space="preserve">127.0.0.1       </w:t>
-      </w:r>
-      <w:proofErr w:type="spellStart"/>
-      <w:r>
-        <w:rPr>
-          <w:rStyle w:val="nfaseSutil"/>
-          <w:b/>
-        </w:rPr>
-        <w:t>back.test</w:t>
-      </w:r>
-      <w:proofErr w:type="spellEnd"/>
+        <w:t>127.0.0.1       back.test</w:t>
+      </w:r>
       <w:r>
         <w:rPr>
           <w:rStyle w:val="nfaseSutil"/>
@@ -479,17 +336,8 @@
           <w:b/>
         </w:rPr>
         <w:tab/>
-        <w:t xml:space="preserve">127.0.0.1       </w:t>
-      </w:r>
-      <w:proofErr w:type="spellStart"/>
-      <w:r>
-        <w:rPr>
-          <w:rStyle w:val="nfaseSutil"/>
-          <w:b/>
-        </w:rPr>
-        <w:t>front.test</w:t>
-      </w:r>
-      <w:proofErr w:type="spellEnd"/>
+        <w:t>127.0.0.1       front.test</w:t>
+      </w:r>
       <w:r>
         <w:rPr>
           <w:rStyle w:val="nfaseSutil"/>
@@ -509,17 +357,8 @@
           <w:rStyle w:val="nfaseSutil"/>
           <w:b/>
         </w:rPr>
-        <w:t xml:space="preserve">127.0.0.1       </w:t>
-      </w:r>
-      <w:proofErr w:type="spellStart"/>
-      <w:r>
-        <w:rPr>
-          <w:rStyle w:val="nfaseSutil"/>
-          <w:b/>
-        </w:rPr>
-        <w:t>api.test</w:t>
-      </w:r>
-      <w:proofErr w:type="spellEnd"/>
+        <w:t>127.0.0.1       api.test</w:t>
+      </w:r>
     </w:p>
     <w:p>
       <w:pPr>
@@ -550,30 +389,8 @@
         <w:rPr>
           <w:b/>
         </w:rPr>
-        <w:t xml:space="preserve"> C:\xampp\apache\conf\extra\ </w:t>
-      </w:r>
-      <w:proofErr w:type="spellStart"/>
-      <w:r>
-        <w:rPr>
-          <w:b/>
-        </w:rPr>
-        <w:t>httpd-</w:t>
-      </w:r>
-      <w:proofErr w:type="gramStart"/>
-      <w:r>
-        <w:rPr>
-          <w:b/>
-        </w:rPr>
-        <w:t>vhosts.</w:t>
-      </w:r>
-      <w:proofErr w:type="gramEnd"/>
-      <w:r>
-        <w:rPr>
-          <w:b/>
-        </w:rPr>
-        <w:t>conf</w:t>
-      </w:r>
-      <w:proofErr w:type="spellEnd"/>
+        <w:t xml:space="preserve"> C:\xampp\apache\conf\extra\ httpd-vhosts.conf</w:t>
+      </w:r>
       <w:r>
         <w:br/>
         <w:t>Adicione as seguintes linhas (Atenção com o endereço da pasta):</w:t>
@@ -592,78 +409,22 @@
           <w:rStyle w:val="nfaseSutil"/>
           <w:lang w:val="en-US"/>
         </w:rPr>
-        <w:t>&lt;</w:t>
-      </w:r>
-      <w:proofErr w:type="spellStart"/>
-      <w:r>
-        <w:rPr>
-          <w:rStyle w:val="nfaseSutil"/>
-          <w:lang w:val="en-US"/>
-        </w:rPr>
-        <w:t>VirtualHost</w:t>
-      </w:r>
-      <w:proofErr w:type="spellEnd"/>
-      <w:r>
-        <w:rPr>
-          <w:rStyle w:val="nfaseSutil"/>
-          <w:lang w:val="en-US"/>
-        </w:rPr>
-        <w:t xml:space="preserve"> *:80&gt;</w:t>
-      </w:r>
-      <w:r>
-        <w:rPr>
-          <w:rStyle w:val="nfaseSutil"/>
-          <w:lang w:val="en-US"/>
-        </w:rPr>
-        <w:br/>
-        <w:t xml:space="preserve">    </w:t>
-      </w:r>
-      <w:proofErr w:type="spellStart"/>
-      <w:r>
-        <w:rPr>
-          <w:rStyle w:val="nfaseSutil"/>
-          <w:lang w:val="en-US"/>
-        </w:rPr>
-        <w:t>DocumentRoot</w:t>
-      </w:r>
-      <w:proofErr w:type="spellEnd"/>
-      <w:r>
-        <w:rPr>
-          <w:rStyle w:val="nfaseSutil"/>
-          <w:lang w:val="en-US"/>
-        </w:rPr>
-        <w:t xml:space="preserve"> "C</w:t>
-      </w:r>
-      <w:proofErr w:type="gramStart"/>
-      <w:r>
-        <w:rPr>
-          <w:rStyle w:val="nfaseSutil"/>
-          <w:lang w:val="en-US"/>
-        </w:rPr>
-        <w:t>:/</w:t>
-      </w:r>
-      <w:proofErr w:type="gramEnd"/>
-      <w:r>
-        <w:rPr>
-          <w:rStyle w:val="nfaseSutil"/>
-          <w:lang w:val="en-US"/>
-        </w:rPr>
-        <w:t>xampp/htdocs/"</w:t>
-      </w:r>
-      <w:r>
-        <w:rPr>
-          <w:rStyle w:val="nfaseSutil"/>
-          <w:lang w:val="en-US"/>
-        </w:rPr>
-        <w:br/>
-        <w:t xml:space="preserve">    </w:t>
-      </w:r>
-      <w:proofErr w:type="spellStart"/>
-      <w:r>
-        <w:rPr>
-          <w:rStyle w:val="nfaseSutil"/>
-          <w:lang w:val="en-US"/>
-        </w:rPr>
+        <w:t>&lt;VirtualHost *:80&gt;</w:t>
+      </w:r>
+      <w:r>
+        <w:rPr>
+          <w:rStyle w:val="nfaseSutil"/>
+          <w:lang w:val="en-US"/>
+        </w:rPr>
+        <w:br/>
+        <w:t>DocumentRoot "C:/xampp/htdocs/"</w:t>
+      </w:r>
+      <w:r>
+        <w:rPr>
+          <w:rStyle w:val="nfaseSutil"/>
+          <w:lang w:val="en-US"/>
+        </w:rPr>
+        <w:br/>
         <w:t>Serv</w:t>
       </w:r>
       <w:r>
@@ -671,39 +432,15 @@
           <w:rStyle w:val="nfaseSutil"/>
           <w:lang w:val="en-US"/>
         </w:rPr>
-        <w:t>erName</w:t>
-      </w:r>
-      <w:proofErr w:type="spellEnd"/>
-      <w:r>
-        <w:rPr>
-          <w:rStyle w:val="nfaseSutil"/>
-          <w:lang w:val="en-US"/>
-        </w:rPr>
-        <w:t xml:space="preserve"> localhost</w:t>
-      </w:r>
-      <w:r>
-        <w:rPr>
-          <w:rStyle w:val="nfaseSutil"/>
-          <w:lang w:val="en-US"/>
-        </w:rPr>
-        <w:br/>
-        <w:t>&lt;/</w:t>
-      </w:r>
-      <w:proofErr w:type="spellStart"/>
-      <w:r>
-        <w:rPr>
-          <w:rStyle w:val="nfaseSutil"/>
-          <w:lang w:val="en-US"/>
-        </w:rPr>
-        <w:t>VirtualHost</w:t>
-      </w:r>
-      <w:proofErr w:type="spellEnd"/>
-      <w:r>
-        <w:rPr>
-          <w:rStyle w:val="nfaseSutil"/>
-          <w:lang w:val="en-US"/>
-        </w:rPr>
-        <w:t>&gt;</w:t>
+        <w:t>erName localhost</w:t>
+      </w:r>
+      <w:r>
+        <w:rPr>
+          <w:rStyle w:val="nfaseSutil"/>
+          <w:lang w:val="en-US"/>
+        </w:rPr>
+        <w:br/>
+        <w:t>&lt;/VirtualHost&gt;</w:t>
       </w:r>
     </w:p>
     <w:p>
@@ -719,41 +456,16 @@
           <w:rStyle w:val="nfaseSutil"/>
           <w:lang w:val="en-US"/>
         </w:rPr>
-        <w:t>&lt;</w:t>
-      </w:r>
-      <w:proofErr w:type="spellStart"/>
-      <w:r>
-        <w:rPr>
-          <w:rStyle w:val="nfaseSutil"/>
-          <w:lang w:val="en-US"/>
-        </w:rPr>
-        <w:t>VirtualHost</w:t>
-      </w:r>
-      <w:proofErr w:type="spellEnd"/>
-      <w:r>
-        <w:rPr>
-          <w:rStyle w:val="nfaseSutil"/>
-          <w:lang w:val="en-US"/>
-        </w:rPr>
-        <w:t xml:space="preserve"> *:80&gt;</w:t>
-      </w:r>
-      <w:r>
-        <w:rPr>
-          <w:rStyle w:val="nfaseSutil"/>
-          <w:lang w:val="en-US"/>
-        </w:rPr>
-        <w:br/>
-        <w:t xml:space="preserve">    </w:t>
-      </w:r>
-      <w:proofErr w:type="spellStart"/>
-      <w:r>
-        <w:rPr>
-          <w:rStyle w:val="nfaseSutil"/>
-          <w:lang w:val="en-US"/>
-        </w:rPr>
+        <w:t>&lt;VirtualHost *:80&gt;</w:t>
+      </w:r>
+      <w:r>
+        <w:rPr>
+          <w:rStyle w:val="nfaseSutil"/>
+          <w:lang w:val="en-US"/>
+        </w:rPr>
+        <w:br/>
         <w:t>ServerName</w:t>
       </w:r>
-      <w:proofErr w:type="spellEnd"/>
       <w:r>
         <w:rPr>
           <w:rStyle w:val="nfaseSutil"/>
@@ -761,7 +473,6 @@
         </w:rPr>
         <w:t xml:space="preserve"> </w:t>
       </w:r>
-      <w:proofErr w:type="spellStart"/>
       <w:r>
         <w:rPr>
           <w:rStyle w:val="nfaseSutil"/>
@@ -769,36 +480,19 @@
         </w:rPr>
         <w:t>back.test</w:t>
       </w:r>
-      <w:proofErr w:type="spellEnd"/>
-      <w:r>
-        <w:rPr>
-          <w:rStyle w:val="nfaseSutil"/>
-          <w:lang w:val="en-US"/>
-        </w:rPr>
-        <w:br/>
-      </w:r>
-      <w:r>
-        <w:rPr>
-          <w:rStyle w:val="nfaseSutil"/>
-          <w:lang w:val="en-US"/>
-        </w:rPr>
-        <w:t xml:space="preserve">    </w:t>
-      </w:r>
-      <w:proofErr w:type="spellStart"/>
-      <w:r>
-        <w:rPr>
-          <w:rStyle w:val="nfaseSutil"/>
-          <w:lang w:val="en-US"/>
-        </w:rPr>
-        <w:t>DocumentRoot</w:t>
-      </w:r>
-      <w:proofErr w:type="spellEnd"/>
-      <w:r>
-        <w:rPr>
-          <w:rStyle w:val="nfaseSutil"/>
-          <w:lang w:val="en-US"/>
-        </w:rPr>
-        <w:t xml:space="preserve"> "</w:t>
+      <w:r>
+        <w:rPr>
+          <w:rStyle w:val="nfaseSutil"/>
+          <w:lang w:val="en-US"/>
+        </w:rPr>
+        <w:br/>
+      </w:r>
+      <w:r>
+        <w:rPr>
+          <w:rStyle w:val="nfaseSutil"/>
+          <w:lang w:val="en-US"/>
+        </w:rPr>
+        <w:t>DocumentRoot "</w:t>
       </w:r>
       <w:r>
         <w:rPr>
@@ -827,7 +521,7 @@
           <w:rStyle w:val="nfaseSutil"/>
           <w:lang w:val="en-US"/>
         </w:rPr>
-        <w:t xml:space="preserve">     &lt;Directory </w:t>
+        <w:t xml:space="preserve">&lt;Directory </w:t>
       </w:r>
       <w:r>
         <w:rPr>
@@ -850,30 +544,8 @@
           <w:lang w:val="en-US"/>
         </w:rPr>
         <w:br/>
-      </w:r>
-      <w:r>
-        <w:rPr>
-          <w:rStyle w:val="nfaseSutil"/>
-          <w:lang w:val="en-US"/>
-        </w:rPr>
-        <w:t xml:space="preserve">  </w:t>
-      </w:r>
-      <w:r>
-        <w:rPr>
-          <w:rStyle w:val="nfaseSutil"/>
-          <w:lang w:val="en-US"/>
-        </w:rPr>
-        <w:t xml:space="preserve">       </w:t>
-      </w:r>
-      <w:proofErr w:type="spellStart"/>
-      <w:r>
-        <w:rPr>
-          <w:rStyle w:val="nfaseSutil"/>
-          <w:lang w:val="en-US"/>
-        </w:rPr>
         <w:t>DirectoryIndex</w:t>
       </w:r>
-      <w:proofErr w:type="spellEnd"/>
       <w:r>
         <w:rPr>
           <w:rStyle w:val="nfaseSutil"/>
@@ -881,7 +553,6 @@
         </w:rPr>
         <w:t xml:space="preserve"> </w:t>
       </w:r>
-      <w:proofErr w:type="spellStart"/>
       <w:r>
         <w:rPr>
           <w:rStyle w:val="nfaseSutil"/>
@@ -889,30 +560,13 @@
         </w:rPr>
         <w:t>index.php</w:t>
       </w:r>
-      <w:proofErr w:type="spellEnd"/>
-      <w:r>
-        <w:rPr>
-          <w:rStyle w:val="nfaseSutil"/>
-          <w:lang w:val="en-US"/>
-        </w:rPr>
-        <w:br/>
-        <w:t xml:space="preserve">         </w:t>
-      </w:r>
-      <w:proofErr w:type="spellStart"/>
-      <w:r>
-        <w:rPr>
-          <w:rStyle w:val="nfaseSutil"/>
-          <w:lang w:val="en-US"/>
-        </w:rPr>
-        <w:t>AllowOverride</w:t>
-      </w:r>
-      <w:proofErr w:type="spellEnd"/>
-      <w:r>
-        <w:rPr>
-          <w:rStyle w:val="nfaseSutil"/>
-          <w:lang w:val="en-US"/>
-        </w:rPr>
-        <w:t xml:space="preserve"> All</w:t>
+      <w:r>
+        <w:rPr>
+          <w:rStyle w:val="nfaseSutil"/>
+          <w:lang w:val="en-US"/>
+        </w:rPr>
+        <w:br/>
+        <w:t>AllowOverride All</w:t>
       </w:r>
       <w:r>
         <w:rPr>
@@ -934,7 +588,7 @@
           <w:rStyle w:val="nfaseSutil"/>
           <w:lang w:val="en-US"/>
         </w:rPr>
-        <w:t xml:space="preserve">    &lt;/D</w:t>
+        <w:t>&lt;/D</w:t>
       </w:r>
       <w:r>
         <w:rPr>
@@ -949,23 +603,7 @@
           <w:lang w:val="en-US"/>
         </w:rPr>
         <w:br/>
-        <w:t>&lt;/</w:t>
-      </w:r>
-      <w:proofErr w:type="spellStart"/>
-      <w:r>
-        <w:rPr>
-          <w:rStyle w:val="nfaseSutil"/>
-          <w:lang w:val="en-US"/>
-        </w:rPr>
-        <w:t>VirtualHost</w:t>
-      </w:r>
-      <w:proofErr w:type="spellEnd"/>
-      <w:r>
-        <w:rPr>
-          <w:rStyle w:val="nfaseSutil"/>
-          <w:lang w:val="en-US"/>
-        </w:rPr>
-        <w:t>&gt;</w:t>
+        <w:t>&lt;/VirtualHost&gt;</w:t>
       </w:r>
       <w:r>
         <w:rPr>
@@ -981,41 +619,16 @@
         </w:rPr>
         <w:lastRenderedPageBreak/>
         <w:br/>
-        <w:t>&lt;</w:t>
-      </w:r>
-      <w:proofErr w:type="spellStart"/>
-      <w:r>
-        <w:rPr>
-          <w:rStyle w:val="nfaseSutil"/>
-          <w:lang w:val="en-US"/>
-        </w:rPr>
-        <w:t>VirtualHost</w:t>
-      </w:r>
-      <w:proofErr w:type="spellEnd"/>
-      <w:r>
-        <w:rPr>
-          <w:rStyle w:val="nfaseSutil"/>
-          <w:lang w:val="en-US"/>
-        </w:rPr>
-        <w:t xml:space="preserve"> *:80&gt;</w:t>
-      </w:r>
-      <w:r>
-        <w:rPr>
-          <w:rStyle w:val="nfaseSutil"/>
-          <w:lang w:val="en-US"/>
-        </w:rPr>
-        <w:br/>
-        <w:t xml:space="preserve">    </w:t>
-      </w:r>
-      <w:proofErr w:type="spellStart"/>
-      <w:r>
-        <w:rPr>
-          <w:rStyle w:val="nfaseSutil"/>
-          <w:lang w:val="en-US"/>
-        </w:rPr>
+        <w:t>&lt;VirtualHost *:80&gt;</w:t>
+      </w:r>
+      <w:r>
+        <w:rPr>
+          <w:rStyle w:val="nfaseSutil"/>
+          <w:lang w:val="en-US"/>
+        </w:rPr>
+        <w:br/>
         <w:t>ServerName</w:t>
       </w:r>
-      <w:proofErr w:type="spellEnd"/>
       <w:r>
         <w:rPr>
           <w:rStyle w:val="nfaseSutil"/>
@@ -1023,7 +636,6 @@
         </w:rPr>
         <w:t xml:space="preserve"> </w:t>
       </w:r>
-      <w:proofErr w:type="spellStart"/>
       <w:r>
         <w:rPr>
           <w:rStyle w:val="nfaseSutil"/>
@@ -1031,36 +643,19 @@
         </w:rPr>
         <w:t>front.test</w:t>
       </w:r>
-      <w:proofErr w:type="spellEnd"/>
-      <w:r>
-        <w:rPr>
-          <w:rStyle w:val="nfaseSutil"/>
-          <w:lang w:val="en-US"/>
-        </w:rPr>
-        <w:br/>
-      </w:r>
-      <w:r>
-        <w:rPr>
-          <w:rStyle w:val="nfaseSutil"/>
-          <w:lang w:val="en-US"/>
-        </w:rPr>
-        <w:t xml:space="preserve">    </w:t>
-      </w:r>
-      <w:proofErr w:type="spellStart"/>
-      <w:r>
-        <w:rPr>
-          <w:rStyle w:val="nfaseSutil"/>
-          <w:lang w:val="en-US"/>
-        </w:rPr>
-        <w:t>DocumentRoot</w:t>
-      </w:r>
-      <w:proofErr w:type="spellEnd"/>
-      <w:r>
-        <w:rPr>
-          <w:rStyle w:val="nfaseSutil"/>
-          <w:lang w:val="en-US"/>
-        </w:rPr>
-        <w:t xml:space="preserve"> "</w:t>
+      <w:r>
+        <w:rPr>
+          <w:rStyle w:val="nfaseSutil"/>
+          <w:lang w:val="en-US"/>
+        </w:rPr>
+        <w:br/>
+      </w:r>
+      <w:r>
+        <w:rPr>
+          <w:rStyle w:val="nfaseSutil"/>
+          <w:lang w:val="en-US"/>
+        </w:rPr>
+        <w:t>DocumentRoot "</w:t>
       </w:r>
       <w:r>
         <w:rPr>
@@ -1089,7 +684,7 @@
           <w:rStyle w:val="nfaseSutil"/>
           <w:lang w:val="en-US"/>
         </w:rPr>
-        <w:t xml:space="preserve">     &lt;Directory </w:t>
+        <w:t xml:space="preserve">&lt;Directory </w:t>
       </w:r>
       <w:r>
         <w:rPr>
@@ -1112,30 +707,8 @@
           <w:lang w:val="en-US"/>
         </w:rPr>
         <w:br/>
-      </w:r>
-      <w:r>
-        <w:rPr>
-          <w:rStyle w:val="nfaseSutil"/>
-          <w:lang w:val="en-US"/>
-        </w:rPr>
-        <w:t xml:space="preserve">  </w:t>
-      </w:r>
-      <w:r>
-        <w:rPr>
-          <w:rStyle w:val="nfaseSutil"/>
-          <w:lang w:val="en-US"/>
-        </w:rPr>
-        <w:t xml:space="preserve">       </w:t>
-      </w:r>
-      <w:proofErr w:type="spellStart"/>
-      <w:r>
-        <w:rPr>
-          <w:rStyle w:val="nfaseSutil"/>
-          <w:lang w:val="en-US"/>
-        </w:rPr>
         <w:t>DirectoryIndex</w:t>
       </w:r>
-      <w:proofErr w:type="spellEnd"/>
       <w:r>
         <w:rPr>
           <w:rStyle w:val="nfaseSutil"/>
@@ -1143,7 +716,6 @@
         </w:rPr>
         <w:t xml:space="preserve"> </w:t>
       </w:r>
-      <w:proofErr w:type="spellStart"/>
       <w:r>
         <w:rPr>
           <w:rStyle w:val="nfaseSutil"/>
@@ -1151,30 +723,13 @@
         </w:rPr>
         <w:t>index.php</w:t>
       </w:r>
-      <w:proofErr w:type="spellEnd"/>
-      <w:r>
-        <w:rPr>
-          <w:rStyle w:val="nfaseSutil"/>
-          <w:lang w:val="en-US"/>
-        </w:rPr>
-        <w:br/>
-        <w:t xml:space="preserve">         </w:t>
-      </w:r>
-      <w:proofErr w:type="spellStart"/>
-      <w:r>
-        <w:rPr>
-          <w:rStyle w:val="nfaseSutil"/>
-          <w:lang w:val="en-US"/>
-        </w:rPr>
-        <w:t>AllowOverride</w:t>
-      </w:r>
-      <w:proofErr w:type="spellEnd"/>
-      <w:r>
-        <w:rPr>
-          <w:rStyle w:val="nfaseSutil"/>
-          <w:lang w:val="en-US"/>
-        </w:rPr>
-        <w:t xml:space="preserve"> All</w:t>
+      <w:r>
+        <w:rPr>
+          <w:rStyle w:val="nfaseSutil"/>
+          <w:lang w:val="en-US"/>
+        </w:rPr>
+        <w:br/>
+        <w:t>AllowOverride All</w:t>
       </w:r>
       <w:r>
         <w:rPr>
@@ -1203,50 +758,26 @@
           <w:lang w:val="en-US"/>
         </w:rPr>
         <w:br/>
-        <w:t xml:space="preserve">    &lt;/Directory&gt;</w:t>
-      </w:r>
-      <w:r>
-        <w:rPr>
-          <w:rStyle w:val="nfaseSutil"/>
-          <w:lang w:val="en-US"/>
-        </w:rPr>
-        <w:br/>
-      </w:r>
-      <w:r>
-        <w:rPr>
-          <w:rStyle w:val="nfaseSutil"/>
-          <w:lang w:val="en-US"/>
-        </w:rPr>
-        <w:t>&lt;/</w:t>
-      </w:r>
-      <w:proofErr w:type="spellStart"/>
-      <w:r>
-        <w:rPr>
-          <w:rStyle w:val="nfaseSutil"/>
-          <w:lang w:val="en-US"/>
-        </w:rPr>
-        <w:t>VirtualHost</w:t>
-      </w:r>
-      <w:proofErr w:type="spellEnd"/>
-      <w:r>
-        <w:rPr>
-          <w:rStyle w:val="nfaseSutil"/>
-          <w:lang w:val="en-US"/>
-        </w:rPr>
-        <w:t>&gt;</w:t>
+        <w:t>&lt;/Directory&gt;</w:t>
+      </w:r>
+      <w:r>
+        <w:rPr>
+          <w:rStyle w:val="nfaseSutil"/>
+          <w:lang w:val="en-US"/>
+        </w:rPr>
+        <w:br/>
+      </w:r>
+      <w:r>
+        <w:rPr>
+          <w:rStyle w:val="nfaseSutil"/>
+          <w:lang w:val="en-US"/>
+        </w:rPr>
+        <w:t>&lt;/VirtualHost&gt;</w:t>
       </w:r>
     </w:p>
     <w:p>
       <w:r>
-        <w:t xml:space="preserve">Após isso </w:t>
-      </w:r>
-      <w:proofErr w:type="spellStart"/>
-      <w:r>
-        <w:t>resete</w:t>
-      </w:r>
-      <w:proofErr w:type="spellEnd"/>
-      <w:r>
-        <w:t xml:space="preserve"> o XAMPP, e dê um </w:t>
+        <w:t xml:space="preserve">Após isso resete o XAMPP, e dê um </w:t>
       </w:r>
       <w:r>
         <w:rPr>
@@ -1261,81 +792,31 @@
         <w:br/>
       </w:r>
       <w:r>
-        <w:t xml:space="preserve">Abra o terminal na pasta raiz do </w:t>
-      </w:r>
-      <w:proofErr w:type="spellStart"/>
-      <w:proofErr w:type="gramStart"/>
-      <w:r>
-        <w:t>backEnd</w:t>
-      </w:r>
-      <w:proofErr w:type="spellEnd"/>
-      <w:proofErr w:type="gramEnd"/>
-      <w:r>
-        <w:t xml:space="preserve">, dê aquele </w:t>
-      </w:r>
-      <w:proofErr w:type="spellStart"/>
-      <w:r>
-        <w:rPr>
-          <w:b/>
-        </w:rPr>
-        <w:t>git</w:t>
-      </w:r>
-      <w:proofErr w:type="spellEnd"/>
-      <w:r>
-        <w:rPr>
-          <w:b/>
-        </w:rPr>
-        <w:t xml:space="preserve"> </w:t>
-      </w:r>
-      <w:proofErr w:type="spellStart"/>
-      <w:r>
-        <w:rPr>
-          <w:b/>
-        </w:rPr>
-        <w:t>pull</w:t>
-      </w:r>
-      <w:proofErr w:type="spellEnd"/>
+        <w:t xml:space="preserve">Abra o terminal na pasta raiz do backEnd, dê aquele </w:t>
+      </w:r>
+      <w:r>
+        <w:rPr>
+          <w:b/>
+        </w:rPr>
+        <w:t>gitpull</w:t>
+      </w:r>
       <w:r>
         <w:t xml:space="preserve"> maroto e dê um </w:t>
       </w:r>
-      <w:proofErr w:type="spellStart"/>
-      <w:r>
-        <w:rPr>
-          <w:b/>
-        </w:rPr>
-        <w:t>composer</w:t>
-      </w:r>
-      <w:proofErr w:type="spellEnd"/>
-      <w:r>
-        <w:rPr>
-          <w:b/>
-        </w:rPr>
-        <w:t xml:space="preserve"> </w:t>
-      </w:r>
-      <w:proofErr w:type="spellStart"/>
-      <w:r>
-        <w:rPr>
-          <w:b/>
-        </w:rPr>
-        <w:t>update</w:t>
-      </w:r>
-      <w:proofErr w:type="spellEnd"/>
+      <w:r>
+        <w:rPr>
+          <w:b/>
+        </w:rPr>
+        <w:t>composerupdate</w:t>
+      </w:r>
       <w:r>
         <w:t xml:space="preserve">. Isso é o equivalente ao </w:t>
       </w:r>
-      <w:proofErr w:type="spellStart"/>
       <w:r>
         <w:rPr>
           <w:i/>
         </w:rPr>
-        <w:t>npm</w:t>
-      </w:r>
-      <w:proofErr w:type="spellEnd"/>
-      <w:r>
-        <w:rPr>
-          <w:i/>
-        </w:rPr>
-        <w:t xml:space="preserve"> i</w:t>
+        <w:t>npm i</w:t>
       </w:r>
       <w:r>
         <w:t>.</w:t>
@@ -1345,67 +826,17 @@
       <w:r>
         <w:t xml:space="preserve">Dê um </w:t>
       </w:r>
-      <w:proofErr w:type="spellStart"/>
-      <w:r>
-        <w:rPr>
-          <w:b/>
-        </w:rPr>
-        <w:t>php</w:t>
-      </w:r>
-      <w:proofErr w:type="spellEnd"/>
-      <w:r>
-        <w:rPr>
-          <w:b/>
-        </w:rPr>
-        <w:t xml:space="preserve"> </w:t>
-      </w:r>
-      <w:proofErr w:type="spellStart"/>
-      <w:r>
-        <w:rPr>
-          <w:b/>
-        </w:rPr>
-        <w:t>artisan</w:t>
-      </w:r>
-      <w:proofErr w:type="spellEnd"/>
-      <w:r>
-        <w:rPr>
-          <w:b/>
-        </w:rPr>
-        <w:t xml:space="preserve"> </w:t>
-      </w:r>
-      <w:proofErr w:type="spellStart"/>
-      <w:proofErr w:type="gramStart"/>
-      <w:r>
-        <w:rPr>
-          <w:b/>
-        </w:rPr>
-        <w:t>migrate</w:t>
-      </w:r>
-      <w:r>
-        <w:rPr>
-          <w:b/>
-        </w:rPr>
-        <w:t>:</w:t>
-      </w:r>
-      <w:proofErr w:type="gramEnd"/>
-      <w:r>
-        <w:rPr>
-          <w:b/>
-        </w:rPr>
-        <w:t>refresh</w:t>
-      </w:r>
-      <w:proofErr w:type="spellEnd"/>
-      <w:r>
-        <w:rPr>
-          <w:b/>
-        </w:rPr>
-        <w:t xml:space="preserve"> </w:t>
-      </w:r>
-      <w:r>
-        <w:rPr>
-          <w:b/>
-        </w:rPr>
-        <w:t xml:space="preserve"> </w:t>
+      <w:r>
+        <w:rPr>
+          <w:b/>
+        </w:rPr>
+        <w:t>phpartisanmigrate</w:t>
+      </w:r>
+      <w:r>
+        <w:rPr>
+          <w:b/>
+        </w:rPr>
+        <w:t>:refresh</w:t>
       </w:r>
       <w:r>
         <w:rPr>
@@ -1413,14 +844,12 @@
         </w:rPr>
         <w:t>--</w:t>
       </w:r>
-      <w:proofErr w:type="spellStart"/>
       <w:r>
         <w:rPr>
           <w:b/>
         </w:rPr>
         <w:t>seed</w:t>
       </w:r>
-      <w:proofErr w:type="spellEnd"/>
       <w:r>
         <w:rPr>
           <w:b/>
@@ -1428,49 +857,11 @@
         <w:t xml:space="preserve">. </w:t>
       </w:r>
       <w:r>
-        <w:t xml:space="preserve">Isso faz com que as tabelas sejam criadas e </w:t>
-      </w:r>
-      <w:proofErr w:type="gramStart"/>
-      <w:r>
-        <w:t>o –</w:t>
-      </w:r>
-      <w:proofErr w:type="spellStart"/>
-      <w:r>
-        <w:t>seed</w:t>
-      </w:r>
-      <w:proofErr w:type="spellEnd"/>
-      <w:proofErr w:type="gramEnd"/>
-      <w:r>
-        <w:t xml:space="preserve"> faz com que o banco seja </w:t>
-      </w:r>
-      <w:proofErr w:type="spellStart"/>
-      <w:r>
-        <w:t>populado</w:t>
-      </w:r>
-      <w:proofErr w:type="spellEnd"/>
-      <w:r>
-        <w:t xml:space="preserve"> com </w:t>
-      </w:r>
-      <w:proofErr w:type="spellStart"/>
-      <w:r>
-        <w:t>placeholders</w:t>
-      </w:r>
-      <w:proofErr w:type="spellEnd"/>
-      <w:r>
-        <w:t>.</w:t>
-      </w:r>
-      <w:r>
-        <w:t xml:space="preserve"> O </w:t>
-      </w:r>
-      <w:proofErr w:type="spellStart"/>
-      <w:r>
-        <w:t>back</w:t>
-      </w:r>
-      <w:proofErr w:type="spellEnd"/>
-      <w:r>
-        <w:t xml:space="preserve"> está no ar, acessível por </w:t>
-      </w:r>
-      <w:proofErr w:type="gramStart"/>
+        <w:t>Isso faz com que as tabelas sejam criadas e o –seed faz com que o banco seja populado com placeholders.</w:t>
+      </w:r>
+      <w:r>
+        <w:t xml:space="preserve"> O back está no ar, acessível por </w:t>
+      </w:r>
       <w:r>
         <w:rPr>
           <w:u w:val="single"/>
@@ -1478,37 +869,12 @@
         <w:t xml:space="preserve">http://back.test/ </w:t>
       </w:r>
       <w:r>
-        <w:t>.</w:t>
-      </w:r>
-      <w:proofErr w:type="gramEnd"/>
-      <w:r>
-        <w:t xml:space="preserve"> Para utilizar as rotas de </w:t>
-      </w:r>
-      <w:proofErr w:type="spellStart"/>
-      <w:r>
-        <w:t>api</w:t>
-      </w:r>
-      <w:proofErr w:type="spellEnd"/>
-      <w:r>
-        <w:t>, lembre-se de adicionar /</w:t>
-      </w:r>
-      <w:proofErr w:type="spellStart"/>
-      <w:r>
-        <w:t>api</w:t>
-      </w:r>
-      <w:proofErr w:type="spellEnd"/>
-      <w:r>
-        <w:t>/ antes da rota.</w:t>
+        <w:t>. Para utilizar as rotas de api, lembre-se de adicionar /api/ antes da rota.</w:t>
       </w:r>
     </w:p>
     <w:p>
-      <w:proofErr w:type="spellStart"/>
-      <w:r>
-        <w:t>Ex</w:t>
-      </w:r>
-      <w:proofErr w:type="spellEnd"/>
-      <w:r>
-        <w:t xml:space="preserve">: </w:t>
+      <w:r>
+        <w:t xml:space="preserve">Ex: </w:t>
       </w:r>
       <w:r>
         <w:rPr>
@@ -1543,8 +909,8 @@
 </file>
 
 <file path=word/endnotes.xml><?xml version="1.0" encoding="utf-8"?>
-<w:endnotes xmlns:wpc="http://schemas.microsoft.com/office/word/2010/wordprocessingCanvas" xmlns:mc="http://schemas.openxmlformats.org/markup-compatibility/2006" xmlns:o="urn:schemas-microsoft-com:office:office" xmlns:r="http://schemas.openxmlformats.org/officeDocument/2006/relationships" xmlns:m="http://schemas.openxmlformats.org/officeDocument/2006/math" xmlns:v="urn:schemas-microsoft-com:vml" xmlns:wp14="http://schemas.microsoft.com/office/word/2010/wordprocessingDrawing" xmlns:wp="http://schemas.openxmlformats.org/drawingml/2006/wordprocessingDrawing" xmlns:w10="urn:schemas-microsoft-com:office:word" xmlns:w="http://schemas.openxmlformats.org/wordprocessingml/2006/main" xmlns:w14="http://schemas.microsoft.com/office/word/2010/wordml" xmlns:wpg="http://schemas.microsoft.com/office/word/2010/wordprocessingGroup" xmlns:wpi="http://schemas.microsoft.com/office/word/2010/wordprocessingInk" xmlns:wne="http://schemas.microsoft.com/office/word/2006/wordml" xmlns:wps="http://schemas.microsoft.com/office/word/2010/wordprocessingShape" mc:Ignorable="w14 wp14">
-  <w:endnote w:type="separator" w:id="-1">
+<w:endnotes xmlns:ve="http://schemas.openxmlformats.org/markup-compatibility/2006" xmlns:o="urn:schemas-microsoft-com:office:office" xmlns:r="http://schemas.openxmlformats.org/officeDocument/2006/relationships" xmlns:m="http://schemas.openxmlformats.org/officeDocument/2006/math" xmlns:v="urn:schemas-microsoft-com:vml" xmlns:wp="http://schemas.openxmlformats.org/drawingml/2006/wordprocessingDrawing" xmlns:w10="urn:schemas-microsoft-com:office:word" xmlns:w="http://schemas.openxmlformats.org/wordprocessingml/2006/main" xmlns:wne="http://schemas.microsoft.com/office/word/2006/wordml">
+  <w:endnote w:type="separator" w:id="0">
     <w:p>
       <w:pPr>
         <w:spacing w:after="0" w:line="240" w:lineRule="auto"/>
@@ -1554,7 +920,7 @@
       </w:r>
     </w:p>
   </w:endnote>
-  <w:endnote w:type="continuationSeparator" w:id="0">
+  <w:endnote w:type="continuationSeparator" w:id="1">
     <w:p>
       <w:pPr>
         <w:spacing w:after="0" w:line="240" w:lineRule="auto"/>
@@ -1568,8 +934,8 @@
 </file>
 
 <file path=word/footnotes.xml><?xml version="1.0" encoding="utf-8"?>
-<w:footnotes xmlns:wpc="http://schemas.microsoft.com/office/word/2010/wordprocessingCanvas" xmlns:mc="http://schemas.openxmlformats.org/markup-compatibility/2006" xmlns:o="urn:schemas-microsoft-com:office:office" xmlns:r="http://schemas.openxmlformats.org/officeDocument/2006/relationships" xmlns:m="http://schemas.openxmlformats.org/officeDocument/2006/math" xmlns:v="urn:schemas-microsoft-com:vml" xmlns:wp14="http://schemas.microsoft.com/office/word/2010/wordprocessingDrawing" xmlns:wp="http://schemas.openxmlformats.org/drawingml/2006/wordprocessingDrawing" xmlns:w10="urn:schemas-microsoft-com:office:word" xmlns:w="http://schemas.openxmlformats.org/wordprocessingml/2006/main" xmlns:w14="http://schemas.microsoft.com/office/word/2010/wordml" xmlns:wpg="http://schemas.microsoft.com/office/word/2010/wordprocessingGroup" xmlns:wpi="http://schemas.microsoft.com/office/word/2010/wordprocessingInk" xmlns:wne="http://schemas.microsoft.com/office/word/2006/wordml" xmlns:wps="http://schemas.microsoft.com/office/word/2010/wordprocessingShape" mc:Ignorable="w14 wp14">
-  <w:footnote w:type="separator" w:id="-1">
+<w:footnotes xmlns:ve="http://schemas.openxmlformats.org/markup-compatibility/2006" xmlns:o="urn:schemas-microsoft-com:office:office" xmlns:r="http://schemas.openxmlformats.org/officeDocument/2006/relationships" xmlns:m="http://schemas.openxmlformats.org/officeDocument/2006/math" xmlns:v="urn:schemas-microsoft-com:vml" xmlns:wp="http://schemas.openxmlformats.org/drawingml/2006/wordprocessingDrawing" xmlns:w10="urn:schemas-microsoft-com:office:word" xmlns:w="http://schemas.openxmlformats.org/wordprocessingml/2006/main" xmlns:wne="http://schemas.microsoft.com/office/word/2006/wordml">
+  <w:footnote w:type="separator" w:id="0">
     <w:p>
       <w:pPr>
         <w:spacing w:after="0" w:line="240" w:lineRule="auto"/>
@@ -1579,7 +945,7 @@
       </w:r>
     </w:p>
   </w:footnote>
-  <w:footnote w:type="continuationSeparator" w:id="0">
+  <w:footnote w:type="continuationSeparator" w:id="1">
     <w:p>
       <w:pPr>
         <w:spacing w:after="0" w:line="240" w:lineRule="auto"/>
@@ -1593,7 +959,7 @@
 </file>
 
 <file path=word/styles.xml><?xml version="1.0" encoding="utf-8"?>
-<w:styles xmlns:mc="http://schemas.openxmlformats.org/markup-compatibility/2006" xmlns:r="http://schemas.openxmlformats.org/officeDocument/2006/relationships" xmlns:w="http://schemas.openxmlformats.org/wordprocessingml/2006/main" xmlns:w14="http://schemas.microsoft.com/office/word/2010/wordml" mc:Ignorable="w14">
+<w:styles xmlns:r="http://schemas.openxmlformats.org/officeDocument/2006/relationships" xmlns:w="http://schemas.openxmlformats.org/wordprocessingml/2006/main">
   <w:docDefaults>
     <w:rPrDefault>
       <w:rPr>
@@ -1751,6 +1117,7 @@
   <w:style w:type="paragraph" w:default="1" w:styleId="Normal">
     <w:name w:val="Normal"/>
     <w:qFormat/>
+    <w:rsid w:val="00E43F57"/>
   </w:style>
   <w:style w:type="paragraph" w:styleId="Ttulo1">
     <w:name w:val="heading 1"/>
@@ -1810,6 +1177,7 @@
     <w:uiPriority w:val="99"/>
     <w:semiHidden/>
     <w:unhideWhenUsed/>
+    <w:qFormat/>
     <w:tblPr>
       <w:tblInd w:w="0" w:type="dxa"/>
       <w:tblCellMar>

</xml_diff>